<commit_message>
put recordings in gitignore
</commit_message>
<xml_diff>
--- a/notes/class_project_notes.docx
+++ b/notes/class_project_notes.docx
@@ -3,8 +3,777 @@
 <w:document xmlns:wpc="http://schemas.microsoft.com/office/word/2010/wordprocessingCanvas" xmlns:cx="http://schemas.microsoft.com/office/drawing/2014/chartex" xmlns:cx1="http://schemas.microsoft.com/office/drawing/2015/9/8/chartex" xmlns:cx2="http://schemas.microsoft.com/office/drawing/2015/10/21/chartex" xmlns:cx3="http://schemas.microsoft.com/office/drawing/2016/5/9/chartex" xmlns:cx4="http://schemas.microsoft.com/office/drawing/2016/5/10/chartex" xmlns:cx5="http://schemas.microsoft.com/office/drawing/2016/5/11/chartex" xmlns:cx6="http://schemas.microsoft.com/office/drawing/2016/5/12/chartex" xmlns:cx7="http://schemas.microsoft.com/office/drawing/2016/5/13/chartex" xmlns:cx8="http://schemas.microsoft.com/office/drawing/2016/5/14/chartex" xmlns:mc="http://schemas.openxmlformats.org/markup-compatibility/2006" xmlns:aink="http://schemas.microsoft.com/office/drawing/2016/ink" xmlns:am3d="http://schemas.microsoft.com/office/drawing/2017/model3d" xmlns:o="urn:schemas-microsoft-com:office:office" xmlns:r="http://schemas.openxmlformats.org/officeDocument/2006/relationships" xmlns:m="http://schemas.openxmlformats.org/officeDocument/2006/math" xmlns:v="urn:schemas-microsoft-com:vml" xmlns:wp14="http://schemas.microsoft.com/office/word/2010/wordprocessingDrawing" xmlns:wp="http://schemas.openxmlformats.org/drawingml/2006/wordprocessingDrawing" xmlns:w10="urn:schemas-microsoft-com:office:word" xmlns:w="http://schemas.openxmlformats.org/wordprocessingml/2006/main" xmlns:w14="http://schemas.microsoft.com/office/word/2010/wordml" xmlns:w15="http://schemas.microsoft.com/office/word/2012/wordml" xmlns:w16cex="http://schemas.microsoft.com/office/word/2018/wordml/cex" xmlns:w16cid="http://schemas.microsoft.com/office/word/2016/wordml/cid" xmlns:w16="http://schemas.microsoft.com/office/word/2018/wordml" xmlns:w16se="http://schemas.microsoft.com/office/word/2015/wordml/symex" xmlns:wpg="http://schemas.microsoft.com/office/word/2010/wordprocessingGroup" xmlns:wpi="http://schemas.microsoft.com/office/word/2010/wordprocessingInk" xmlns:wne="http://schemas.microsoft.com/office/word/2006/wordml" xmlns:wps="http://schemas.microsoft.com/office/word/2010/wordprocessingShape" mc:Ignorable="w14 w15 w16se w16cid w16 w16cex wp14">
   <w:body>
     <w:p>
-      <w:r>
-        <w:t>Project ideas:</w:t>
+      <w:pPr>
+        <w:rPr>
+          <w:b/>
+          <w:bCs/>
+        </w:rPr>
+      </w:pPr>
+    </w:p>
+    <w:p>
+      <w:pPr>
+        <w:rPr>
+          <w:b/>
+          <w:bCs/>
+        </w:rPr>
+      </w:pPr>
+      <w:r>
+        <w:rPr>
+          <w:b/>
+          <w:bCs/>
+        </w:rPr>
+        <w:t xml:space="preserve">How do spatial patterns abundance of zooplankton vary through </w:t>
+      </w:r>
+      <w:proofErr w:type="gramStart"/>
+      <w:r>
+        <w:rPr>
+          <w:b/>
+          <w:bCs/>
+        </w:rPr>
+        <w:t>time?/</w:t>
+      </w:r>
+      <w:proofErr w:type="gramEnd"/>
+      <w:r>
+        <w:rPr>
+          <w:b/>
+          <w:bCs/>
+        </w:rPr>
+        <w:t xml:space="preserve">/ </w:t>
+      </w:r>
+      <w:r>
+        <w:rPr>
+          <w:b/>
+          <w:bCs/>
+        </w:rPr>
+        <w:t>How does spatial covariance in zooplankton abundance vary through time?</w:t>
+      </w:r>
+    </w:p>
+    <w:p>
+      <w:pPr>
+        <w:pStyle w:val="ListParagraph"/>
+        <w:numPr>
+          <w:ilvl w:val="1"/>
+          <w:numId w:val="3"/>
+        </w:numPr>
+        <w:rPr>
+          <w:b/>
+          <w:bCs/>
+        </w:rPr>
+      </w:pPr>
+      <w:r>
+        <w:t>S</w:t>
+      </w:r>
+      <w:r>
+        <w:t xml:space="preserve">pecific interest in </w:t>
+      </w:r>
+      <w:r>
+        <w:rPr>
+          <w:i/>
+          <w:iCs/>
+        </w:rPr>
+        <w:t>Calanus</w:t>
+      </w:r>
+      <w:r>
+        <w:t xml:space="preserve">, </w:t>
+      </w:r>
+      <w:proofErr w:type="spellStart"/>
+      <w:r>
+        <w:rPr>
+          <w:i/>
+          <w:iCs/>
+        </w:rPr>
+        <w:t>Pseudocalanus</w:t>
+      </w:r>
+      <w:proofErr w:type="spellEnd"/>
+      <w:r>
+        <w:t xml:space="preserve">, and </w:t>
+      </w:r>
+      <w:proofErr w:type="spellStart"/>
+      <w:r>
+        <w:rPr>
+          <w:i/>
+          <w:iCs/>
+        </w:rPr>
+        <w:t>Metridia</w:t>
+      </w:r>
+      <w:proofErr w:type="spellEnd"/>
+      <w:r>
+        <w:t xml:space="preserve"> spp.</w:t>
+      </w:r>
+      <w:r>
+        <w:t xml:space="preserve"> [doesn’t look like </w:t>
+      </w:r>
+      <w:proofErr w:type="spellStart"/>
+      <w:r>
+        <w:rPr>
+          <w:i/>
+          <w:iCs/>
+        </w:rPr>
+        <w:t>Metridia</w:t>
+      </w:r>
+      <w:proofErr w:type="spellEnd"/>
+      <w:r>
+        <w:t xml:space="preserve"> is in ROMS model so may not have been a </w:t>
+      </w:r>
+      <w:proofErr w:type="gramStart"/>
+      <w:r>
+        <w:t>main taxa</w:t>
+      </w:r>
+      <w:proofErr w:type="gramEnd"/>
+      <w:r>
+        <w:t xml:space="preserve"> counted before 2011 thus we may not want to include it here]</w:t>
+      </w:r>
+      <w:r>
+        <w:t xml:space="preserve"> because they are important fish food</w:t>
+      </w:r>
+      <w:r>
+        <w:t xml:space="preserve">. Will probably either pick 1 or do multiple models if time allows. </w:t>
+      </w:r>
+    </w:p>
+    <w:p>
+      <w:pPr>
+        <w:pStyle w:val="ListParagraph"/>
+        <w:numPr>
+          <w:ilvl w:val="1"/>
+          <w:numId w:val="3"/>
+        </w:numPr>
+      </w:pPr>
+      <w:r>
+        <w:t xml:space="preserve">Spatial scale – </w:t>
+      </w:r>
+      <w:r>
+        <w:t xml:space="preserve">Off, </w:t>
+      </w:r>
+      <w:r>
+        <w:t xml:space="preserve">Outer, Middle and Inner shelf? </w:t>
+      </w:r>
+      <w:r>
+        <w:t xml:space="preserve">Could use smaller scales but I think you need better spatial stats for that? </w:t>
+      </w:r>
+    </w:p>
+    <w:p>
+      <w:pPr>
+        <w:pStyle w:val="ListParagraph"/>
+        <w:numPr>
+          <w:ilvl w:val="1"/>
+          <w:numId w:val="3"/>
+        </w:numPr>
+      </w:pPr>
+      <w:r>
+        <w:t>How does spatial covariance in zooplankton abundance vary through time?</w:t>
+      </w:r>
+    </w:p>
+    <w:p>
+      <w:pPr>
+        <w:pStyle w:val="ListParagraph"/>
+        <w:numPr>
+          <w:ilvl w:val="1"/>
+          <w:numId w:val="3"/>
+        </w:numPr>
+      </w:pPr>
+      <w:r>
+        <w:t>Are there environmental covariates that predict this?</w:t>
+      </w:r>
+    </w:p>
+    <w:p>
+      <w:pPr>
+        <w:pStyle w:val="ListParagraph"/>
+        <w:numPr>
+          <w:ilvl w:val="1"/>
+          <w:numId w:val="3"/>
+        </w:numPr>
+      </w:pPr>
+      <w:r>
+        <w:t xml:space="preserve">Basically: if it is a bad year for one region is it a bad year for all? Or are there spatial refuges from “bad years”. </w:t>
+      </w:r>
+    </w:p>
+    <w:p>
+      <w:pPr>
+        <w:rPr>
+          <w:b/>
+          <w:bCs/>
+        </w:rPr>
+      </w:pPr>
+      <w:r>
+        <w:rPr>
+          <w:b/>
+          <w:bCs/>
+        </w:rPr>
+        <w:t>Introduction</w:t>
+      </w:r>
+      <w:r>
+        <w:rPr>
+          <w:b/>
+          <w:bCs/>
+        </w:rPr>
+        <w:t>:</w:t>
+      </w:r>
+    </w:p>
+    <w:p>
+      <w:pPr>
+        <w:pStyle w:val="ListParagraph"/>
+        <w:numPr>
+          <w:ilvl w:val="0"/>
+          <w:numId w:val="3"/>
+        </w:numPr>
+        <w:ind w:left="1440"/>
+      </w:pPr>
+      <w:r>
+        <w:t>Species</w:t>
+      </w:r>
+      <w:r>
+        <w:t xml:space="preserve"> </w:t>
+      </w:r>
+      <w:r>
+        <w:t xml:space="preserve">distributions </w:t>
+      </w:r>
+      <w:r>
+        <w:t>are impacted by</w:t>
+      </w:r>
+      <w:r>
+        <w:t xml:space="preserve"> climate</w:t>
+      </w:r>
+    </w:p>
+    <w:p>
+      <w:pPr>
+        <w:pStyle w:val="ListParagraph"/>
+        <w:numPr>
+          <w:ilvl w:val="2"/>
+          <w:numId w:val="3"/>
+        </w:numPr>
+      </w:pPr>
+      <w:r>
+        <w:t>Spatially and temporally, abundance, phenology</w:t>
+      </w:r>
+    </w:p>
+    <w:p>
+      <w:pPr>
+        <w:pStyle w:val="ListParagraph"/>
+        <w:numPr>
+          <w:ilvl w:val="2"/>
+          <w:numId w:val="3"/>
+        </w:numPr>
+      </w:pPr>
+      <w:r>
+        <w:t>Some species more than others</w:t>
+      </w:r>
+    </w:p>
+    <w:p>
+      <w:pPr>
+        <w:pStyle w:val="ListParagraph"/>
+        <w:numPr>
+          <w:ilvl w:val="2"/>
+          <w:numId w:val="3"/>
+        </w:numPr>
+      </w:pPr>
+      <w:r>
+        <w:t xml:space="preserve">This has implications for predator-prey interactions and predator success. </w:t>
+      </w:r>
+    </w:p>
+    <w:p>
+      <w:pPr>
+        <w:pStyle w:val="ListParagraph"/>
+        <w:numPr>
+          <w:ilvl w:val="0"/>
+          <w:numId w:val="3"/>
+        </w:numPr>
+        <w:ind w:left="1440"/>
+      </w:pPr>
+      <w:r>
+        <w:t>Changes to spatial temporal prey phenology can impact predator success</w:t>
+      </w:r>
+      <w:r>
+        <w:t xml:space="preserve"> (</w:t>
+      </w:r>
+      <w:proofErr w:type="spellStart"/>
+      <w:r>
+        <w:t>Siddon</w:t>
+      </w:r>
+      <w:proofErr w:type="spellEnd"/>
+      <w:r>
+        <w:t xml:space="preserve"> et al. 2013)</w:t>
+      </w:r>
+    </w:p>
+    <w:p>
+      <w:pPr>
+        <w:pStyle w:val="ListParagraph"/>
+        <w:numPr>
+          <w:ilvl w:val="0"/>
+          <w:numId w:val="3"/>
+        </w:numPr>
+        <w:ind w:left="1440"/>
+      </w:pPr>
+      <w:r>
+        <w:t xml:space="preserve">In the E. Bering sea, zooplankton, like </w:t>
+      </w:r>
+      <w:r>
+        <w:rPr>
+          <w:i/>
+          <w:iCs/>
+        </w:rPr>
+        <w:t>Calanus</w:t>
+      </w:r>
+      <w:r>
+        <w:t xml:space="preserve"> </w:t>
+      </w:r>
+      <w:proofErr w:type="spellStart"/>
+      <w:r>
+        <w:t>sp</w:t>
+      </w:r>
+      <w:proofErr w:type="spellEnd"/>
+      <w:r>
+        <w:t xml:space="preserve">, underpin the </w:t>
+      </w:r>
+      <w:r>
+        <w:t xml:space="preserve">health of the </w:t>
+      </w:r>
+      <w:r>
+        <w:t>entire ecosystem</w:t>
+      </w:r>
+      <w:r>
+        <w:t xml:space="preserve">, including XX species, marine mammals, numerous subsistence fisheries and a </w:t>
+      </w:r>
+      <w:r>
+        <w:t>billion-dollar</w:t>
+      </w:r>
+      <w:r>
+        <w:t xml:space="preserve"> pollock fishery</w:t>
+      </w:r>
+      <w:r>
+        <w:t>.</w:t>
+      </w:r>
+    </w:p>
+    <w:p>
+      <w:pPr>
+        <w:pStyle w:val="ListParagraph"/>
+        <w:numPr>
+          <w:ilvl w:val="2"/>
+          <w:numId w:val="3"/>
+        </w:numPr>
+      </w:pPr>
+      <w:r>
+        <w:t>We know that zooplankton a</w:t>
+      </w:r>
+      <w:r>
+        <w:t xml:space="preserve">bundances and community composition are driven by environmental factors. </w:t>
+      </w:r>
+    </w:p>
+    <w:p>
+      <w:pPr>
+        <w:pStyle w:val="ListParagraph"/>
+        <w:numPr>
+          <w:ilvl w:val="2"/>
+          <w:numId w:val="3"/>
+        </w:numPr>
+      </w:pPr>
+      <w:r>
+        <w:t>Patterns of abundance is likely to change with climate change.</w:t>
+      </w:r>
+    </w:p>
+    <w:p>
+      <w:pPr>
+        <w:pStyle w:val="ListParagraph"/>
+        <w:numPr>
+          <w:ilvl w:val="2"/>
+          <w:numId w:val="3"/>
+        </w:numPr>
+      </w:pPr>
+      <w:r>
+        <w:t>We see the following differences in warm vs cold years:</w:t>
+      </w:r>
+      <w:r>
+        <w:t xml:space="preserve"> </w:t>
+      </w:r>
+    </w:p>
+    <w:p>
+      <w:pPr>
+        <w:pStyle w:val="ListParagraph"/>
+        <w:numPr>
+          <w:ilvl w:val="1"/>
+          <w:numId w:val="3"/>
+        </w:numPr>
+        <w:rPr>
+          <w:b/>
+          <w:bCs/>
+        </w:rPr>
+      </w:pPr>
+      <w:r>
+        <w:t xml:space="preserve">There is a lot of working identifying temporal phenology in zooplankton in warm vs cold years. </w:t>
+      </w:r>
+      <w:proofErr w:type="gramStart"/>
+      <w:r>
+        <w:t>However</w:t>
+      </w:r>
+      <w:proofErr w:type="gramEnd"/>
+      <w:r>
+        <w:t xml:space="preserve"> it appears that this work assumes spatial homogeneity across the Bering Sea (but see </w:t>
+      </w:r>
+      <w:proofErr w:type="spellStart"/>
+      <w:r>
+        <w:t>Siddon</w:t>
+      </w:r>
+      <w:proofErr w:type="spellEnd"/>
+      <w:r>
+        <w:t xml:space="preserve"> et al 2013, slightly different).</w:t>
+      </w:r>
+    </w:p>
+    <w:p>
+      <w:pPr>
+        <w:rPr>
+          <w:b/>
+          <w:bCs/>
+        </w:rPr>
+      </w:pPr>
+      <w:r>
+        <w:rPr>
+          <w:b/>
+          <w:bCs/>
+        </w:rPr>
+        <w:t>Methods:</w:t>
+      </w:r>
+    </w:p>
+    <w:p>
+      <w:pPr>
+        <w:pStyle w:val="ListParagraph"/>
+        <w:numPr>
+          <w:ilvl w:val="1"/>
+          <w:numId w:val="3"/>
+        </w:numPr>
+        <w:rPr>
+          <w:b/>
+          <w:bCs/>
+        </w:rPr>
+      </w:pPr>
+      <w:r>
+        <w:t xml:space="preserve">Random variable to estimate: </w:t>
+      </w:r>
+      <w:r>
+        <w:rPr>
+          <w:b/>
+          <w:bCs/>
+          <w:i/>
+          <w:iCs/>
+        </w:rPr>
+        <w:t>Calanus</w:t>
+      </w:r>
+      <w:r>
+        <w:rPr>
+          <w:b/>
+          <w:bCs/>
+          <w:i/>
+          <w:iCs/>
+        </w:rPr>
+        <w:t xml:space="preserve"> </w:t>
+      </w:r>
+      <w:r>
+        <w:rPr>
+          <w:b/>
+          <w:bCs/>
+        </w:rPr>
+        <w:t>density (m</w:t>
+      </w:r>
+      <w:r>
+        <w:rPr>
+          <w:b/>
+          <w:bCs/>
+          <w:vertAlign w:val="superscript"/>
+        </w:rPr>
+        <w:t>3</w:t>
+      </w:r>
+      <w:r>
+        <w:rPr>
+          <w:b/>
+          <w:bCs/>
+        </w:rPr>
+        <w:t>)</w:t>
+      </w:r>
+      <w:r>
+        <w:rPr>
+          <w:b/>
+          <w:bCs/>
+        </w:rPr>
+        <w:t xml:space="preserve"> </w:t>
+      </w:r>
+    </w:p>
+    <w:p>
+      <w:pPr>
+        <w:pStyle w:val="ListParagraph"/>
+        <w:numPr>
+          <w:ilvl w:val="2"/>
+          <w:numId w:val="3"/>
+        </w:numPr>
+      </w:pPr>
+      <w:r>
+        <w:t>This is a positive continuous variable—distribution typ</w:t>
+      </w:r>
+      <w:r>
+        <w:t xml:space="preserve">e: maybe </w:t>
+      </w:r>
+      <w:proofErr w:type="spellStart"/>
+      <w:r>
+        <w:t>lo</w:t>
+      </w:r>
+      <w:proofErr w:type="spellEnd"/>
+      <w:r>
+        <w:t>g-normal?</w:t>
+      </w:r>
+      <w:r>
+        <w:rPr>
+          <w:shd w:val="clear" w:color="auto" w:fill="FFFF00"/>
+        </w:rPr>
+        <w:t xml:space="preserve"> </w:t>
+      </w:r>
+    </w:p>
+    <w:p>
+      <w:pPr>
+        <w:pStyle w:val="ListParagraph"/>
+        <w:numPr>
+          <w:ilvl w:val="1"/>
+          <w:numId w:val="3"/>
+        </w:numPr>
+      </w:pPr>
+      <w:r>
+        <w:t>The model:</w:t>
+      </w:r>
+    </w:p>
+    <w:p>
+      <w:pPr>
+        <w:pStyle w:val="ListParagraph"/>
+        <w:numPr>
+          <w:ilvl w:val="2"/>
+          <w:numId w:val="3"/>
+        </w:numPr>
+      </w:pPr>
+      <w:r>
+        <w:t>Space (Off shelf, Outer, Middle, Inner)</w:t>
+      </w:r>
+    </w:p>
+    <w:p>
+      <w:pPr>
+        <w:pStyle w:val="ListParagraph"/>
+        <w:numPr>
+          <w:ilvl w:val="2"/>
+          <w:numId w:val="3"/>
+        </w:numPr>
+      </w:pPr>
+      <w:r>
+        <w:t xml:space="preserve">Time (Year) </w:t>
+      </w:r>
+    </w:p>
+    <w:p>
+      <w:pPr>
+        <w:pStyle w:val="ListParagraph"/>
+        <w:numPr>
+          <w:ilvl w:val="3"/>
+          <w:numId w:val="3"/>
+        </w:numPr>
+      </w:pPr>
+      <w:r>
+        <w:t xml:space="preserve">Season (Spring months: 4,5,6, Summer: 8,9,10) **** Pool months within a season? </w:t>
+      </w:r>
+    </w:p>
+    <w:p>
+      <w:pPr>
+        <w:pStyle w:val="ListParagraph"/>
+        <w:numPr>
+          <w:ilvl w:val="2"/>
+          <w:numId w:val="3"/>
+        </w:numPr>
+        <w:rPr>
+          <w:b/>
+          <w:bCs/>
+        </w:rPr>
+      </w:pPr>
+      <w:r>
+        <w:rPr>
+          <w:b/>
+          <w:bCs/>
+        </w:rPr>
+        <w:t>Temporal and Spatial autocorrelation</w:t>
+      </w:r>
+    </w:p>
+    <w:p>
+      <w:pPr>
+        <w:pStyle w:val="ListParagraph"/>
+        <w:numPr>
+          <w:ilvl w:val="2"/>
+          <w:numId w:val="3"/>
+        </w:numPr>
+      </w:pPr>
+      <w:r>
+        <w:t>SST (</w:t>
+      </w:r>
+      <w:r>
+        <w:t>NOAA High resolution Blended Analysis of Daily</w:t>
+      </w:r>
+      <w:r>
+        <w:t xml:space="preserve"> </w:t>
+      </w:r>
+      <w:r>
+        <w:t>SST and Ice (</w:t>
+      </w:r>
+      <w:hyperlink r:id="rId5" w:history="1">
+        <w:r>
+          <w:rPr>
+            <w:rStyle w:val="Hyperlink"/>
+          </w:rPr>
+          <w:t>http://www.esrl.noaa.gov/psd/data/gridded/data.noaa.oisst.v2.highres.html#detail</w:t>
+        </w:r>
+      </w:hyperlink>
+      <w:r>
+        <w:t>)</w:t>
+      </w:r>
+      <w:r>
+        <w:t xml:space="preserve"> – </w:t>
+      </w:r>
+    </w:p>
+    <w:p>
+      <w:pPr>
+        <w:pStyle w:val="ListParagraph"/>
+        <w:numPr>
+          <w:ilvl w:val="3"/>
+          <w:numId w:val="3"/>
+        </w:numPr>
+      </w:pPr>
+      <w:r>
+        <w:t xml:space="preserve">Average/Time period that I select </w:t>
+      </w:r>
+    </w:p>
+    <w:p>
+      <w:pPr>
+        <w:pStyle w:val="ListParagraph"/>
+        <w:numPr>
+          <w:ilvl w:val="3"/>
+          <w:numId w:val="3"/>
+        </w:numPr>
+      </w:pPr>
+      <w:r>
+        <w:lastRenderedPageBreak/>
+        <w:t>Variance of time period</w:t>
+      </w:r>
+    </w:p>
+    <w:p>
+      <w:pPr>
+        <w:pStyle w:val="ListParagraph"/>
+        <w:numPr>
+          <w:ilvl w:val="3"/>
+          <w:numId w:val="3"/>
+        </w:numPr>
+      </w:pPr>
+      <w:r>
+        <w:t>Jan-April SST anomaly (Kimmel et al 2018)</w:t>
+      </w:r>
+    </w:p>
+    <w:p>
+      <w:pPr>
+        <w:pStyle w:val="ListParagraph"/>
+        <w:numPr>
+          <w:ilvl w:val="2"/>
+          <w:numId w:val="3"/>
+        </w:numPr>
+      </w:pPr>
+      <w:r>
+        <w:t>Wind</w:t>
+      </w:r>
+    </w:p>
+    <w:p>
+      <w:pPr>
+        <w:pStyle w:val="ListParagraph"/>
+        <w:numPr>
+          <w:ilvl w:val="2"/>
+          <w:numId w:val="3"/>
+        </w:numPr>
+      </w:pPr>
+      <w:r>
+        <w:t>Salinity</w:t>
+      </w:r>
+    </w:p>
+    <w:p>
+      <w:pPr>
+        <w:pStyle w:val="ListParagraph"/>
+        <w:numPr>
+          <w:ilvl w:val="2"/>
+          <w:numId w:val="3"/>
+        </w:numPr>
+      </w:pPr>
+      <w:r>
+        <w:t>Chlorophyll A (</w:t>
+      </w:r>
+      <w:proofErr w:type="spellStart"/>
+      <w:r>
+        <w:t>SeaWiFS</w:t>
+      </w:r>
+      <w:proofErr w:type="spellEnd"/>
+      <w:r>
+        <w:t xml:space="preserve"> remotely sensed data </w:t>
+      </w:r>
+      <w:hyperlink r:id="rId6" w:history="1">
+        <w:r>
+          <w:rPr>
+            <w:rStyle w:val="Hyperlink"/>
+          </w:rPr>
+          <w:t>http://oceancolor.</w:t>
+        </w:r>
+        <w:r>
+          <w:rPr>
+            <w:rStyle w:val="Hyperlink"/>
+          </w:rPr>
+          <w:t>gsfc.nasa.gov/cgi/browse.pl?sen=sw&amp;typ=GAC</w:t>
+        </w:r>
+      </w:hyperlink>
+      <w:r>
+        <w:t>)(Kimmel et al 2018)</w:t>
+      </w:r>
+    </w:p>
+    <w:p>
+      <w:pPr>
+        <w:pStyle w:val="ListParagraph"/>
+        <w:numPr>
+          <w:ilvl w:val="2"/>
+          <w:numId w:val="3"/>
+        </w:numPr>
+      </w:pPr>
+      <w:r>
+        <w:t xml:space="preserve">Cold pool extent </w:t>
+      </w:r>
+    </w:p>
+    <w:p>
+      <w:pPr>
+        <w:pStyle w:val="ListParagraph"/>
+        <w:numPr>
+          <w:ilvl w:val="2"/>
+          <w:numId w:val="3"/>
+        </w:numPr>
+      </w:pPr>
+      <w:r>
+        <w:t>I</w:t>
+      </w:r>
+      <w:r>
+        <w:t>ce cover index</w:t>
+      </w:r>
+      <w:r>
+        <w:t xml:space="preserve"> (Kimmel et al 2018)</w:t>
+      </w:r>
+    </w:p>
+    <w:p>
+      <w:pPr>
+        <w:pStyle w:val="ListParagraph"/>
+        <w:numPr>
+          <w:ilvl w:val="2"/>
+          <w:numId w:val="3"/>
+        </w:numPr>
+      </w:pPr>
+      <w:r>
+        <w:t>D</w:t>
+      </w:r>
+      <w:r>
+        <w:t>ays of ice retreat after March</w:t>
+      </w:r>
+      <w:r>
+        <w:t xml:space="preserve"> 15 (Kimmel et al 2018) </w:t>
+      </w:r>
+      <w:r>
+        <w:t>http://www.beringclimate.noaa.gov/data/index.php.</w:t>
       </w:r>
     </w:p>
     <w:p>
@@ -16,103 +785,171 @@
         </w:numPr>
       </w:pPr>
       <w:r>
-        <w:t xml:space="preserve">I think I need to wait to ask phenology questions until I have ROMS – too much for this </w:t>
+        <w:t xml:space="preserve">Outstanding questions – How does gear selection change for the species and does that matter for this model? </w:t>
+      </w:r>
+      <w:r>
+        <w:t xml:space="preserve">[I don’t think </w:t>
       </w:r>
       <w:proofErr w:type="gramStart"/>
       <w:r>
-        <w:t>project..</w:t>
+        <w:t>this matters</w:t>
       </w:r>
       <w:proofErr w:type="gramEnd"/>
       <w:r>
+        <w:t xml:space="preserve"> for Calanus?] </w:t>
+      </w:r>
+      <w:proofErr w:type="gramStart"/>
+      <w:r>
+        <w:t>Can</w:t>
+      </w:r>
+      <w:proofErr w:type="gramEnd"/>
+      <w:r>
+        <w:t xml:space="preserve"> it be accounted for? </w:t>
+      </w:r>
+      <w:r>
+        <w:t>Maybe g</w:t>
+      </w:r>
+      <w:r>
+        <w:t xml:space="preserve">ear could be added as a predictor. </w:t>
+      </w:r>
+      <w:r>
+        <w:t xml:space="preserve">Alternative is that I start the data analysis with 2011 timeseries. </w:t>
+      </w:r>
+    </w:p>
+    <w:p/>
+    <w:p>
+      <w:pPr>
+        <w:rPr>
+          <w:b/>
+          <w:bCs/>
+        </w:rPr>
+      </w:pPr>
+      <w:r>
         <w:t xml:space="preserve"> </w:t>
       </w:r>
+      <w:r>
+        <w:rPr>
+          <w:b/>
+          <w:bCs/>
+        </w:rPr>
+        <w:t>NOTES</w:t>
+      </w:r>
+    </w:p>
+    <w:p/>
+    <w:p>
+      <w:r>
+        <w:t>M</w:t>
+      </w:r>
+      <w:r>
+        <w:t>eeting with Franz 9-1</w:t>
+      </w:r>
     </w:p>
     <w:p>
       <w:pPr>
         <w:pStyle w:val="ListParagraph"/>
         <w:numPr>
           <w:ilvl w:val="0"/>
-          <w:numId w:val="1"/>
-        </w:numPr>
-      </w:pPr>
-      <w:r>
-        <w:t xml:space="preserve">Spatial covariance of zooplankton (specific interest in </w:t>
-      </w:r>
-      <w:r>
-        <w:rPr>
-          <w:i/>
-          <w:iCs/>
-        </w:rPr>
-        <w:t>Calanus</w:t>
-      </w:r>
-      <w:r>
-        <w:t xml:space="preserve">, </w:t>
-      </w:r>
+          <w:numId w:val="3"/>
+        </w:numPr>
+      </w:pPr>
+      <w:r>
+        <w:t xml:space="preserve">Changes in </w:t>
+      </w:r>
+      <w:proofErr w:type="gramStart"/>
+      <w:r>
+        <w:t xml:space="preserve">stage </w:t>
+      </w:r>
+      <w:r>
+        <w:t>?</w:t>
+      </w:r>
+      <w:proofErr w:type="gramEnd"/>
+      <w:r>
+        <w:t xml:space="preserve"> could do a multivariate response</w:t>
+      </w:r>
+    </w:p>
+    <w:p>
+      <w:pPr>
+        <w:pStyle w:val="ListParagraph"/>
+        <w:numPr>
+          <w:ilvl w:val="0"/>
+          <w:numId w:val="3"/>
+        </w:numPr>
+      </w:pPr>
       <w:proofErr w:type="spellStart"/>
       <w:r>
         <w:rPr>
-          <w:i/>
-          <w:iCs/>
-        </w:rPr>
-        <w:t>Pseudocalanus</w:t>
+          <w:b/>
+          <w:bCs/>
+        </w:rPr>
+        <w:t>Recoomends</w:t>
       </w:r>
       <w:proofErr w:type="spellEnd"/>
       <w:r>
-        <w:t xml:space="preserve">, and </w:t>
+        <w:rPr>
+          <w:b/>
+          <w:bCs/>
+        </w:rPr>
+        <w:t xml:space="preserve"> </w:t>
+      </w:r>
+      <w:r>
+        <w:rPr>
+          <w:b/>
+          <w:bCs/>
+        </w:rPr>
+        <w:t>Constrain</w:t>
+      </w:r>
+      <w:r>
+        <w:rPr>
+          <w:b/>
+          <w:bCs/>
+        </w:rPr>
+        <w:t xml:space="preserve">ing a bit, maybe just one year or a warm/colds </w:t>
       </w:r>
       <w:proofErr w:type="spellStart"/>
       <w:r>
         <w:rPr>
-          <w:i/>
-          <w:iCs/>
-        </w:rPr>
-        <w:t>Metridia</w:t>
+          <w:b/>
+          <w:bCs/>
+        </w:rPr>
+        <w:t>eries</w:t>
       </w:r>
       <w:proofErr w:type="spellEnd"/>
       <w:r>
-        <w:t xml:space="preserve"> spp.</w:t>
-      </w:r>
-      <w:r>
+        <w:rPr>
+          <w:b/>
+          <w:bCs/>
+        </w:rPr>
+        <w:t xml:space="preserve"> to start.</w:t>
+      </w:r>
+    </w:p>
+    <w:p>
+      <w:pPr>
+        <w:pStyle w:val="ListParagraph"/>
+        <w:numPr>
+          <w:ilvl w:val="0"/>
+          <w:numId w:val="3"/>
+        </w:numPr>
+      </w:pPr>
+      <w:r>
+        <w:rPr>
+          <w:b/>
+          <w:bCs/>
+        </w:rPr>
+        <w:t xml:space="preserve">Zero. Inflated distribution will be relevant </w:t>
+      </w:r>
+      <w:r>
+        <w:rPr>
+          <w:b/>
+          <w:bCs/>
+        </w:rPr>
         <w:t xml:space="preserve"> </w:t>
       </w:r>
-      <w:r>
-        <w:t xml:space="preserve">because they are important fish food) through time. </w:t>
-      </w:r>
-    </w:p>
-    <w:p>
-      <w:pPr>
-        <w:pStyle w:val="ListParagraph"/>
-        <w:numPr>
-          <w:ilvl w:val="1"/>
-          <w:numId w:val="1"/>
-        </w:numPr>
-      </w:pPr>
-      <w:r>
-        <w:t>Is there an increase in spatial covariance in zooplankton abundance through time?</w:t>
-      </w:r>
-    </w:p>
-    <w:p>
-      <w:pPr>
-        <w:pStyle w:val="ListParagraph"/>
-        <w:numPr>
-          <w:ilvl w:val="1"/>
-          <w:numId w:val="1"/>
-        </w:numPr>
-      </w:pPr>
-      <w:r>
-        <w:t>Are there environmental covariates that predict this?</w:t>
-      </w:r>
-    </w:p>
-    <w:p>
-      <w:pPr>
-        <w:pStyle w:val="ListParagraph"/>
-        <w:numPr>
-          <w:ilvl w:val="1"/>
-          <w:numId w:val="1"/>
-        </w:numPr>
-      </w:pPr>
-      <w:r>
-        <w:t xml:space="preserve">Basically: if it is a bad year for one region is it a bad year for all? Or are there spatial refuges from “bad years”. </w:t>
+    </w:p>
+    <w:p/>
+    <w:p/>
+    <w:p>
+      <w:r>
+        <w:t>9-2-21</w:t>
       </w:r>
     </w:p>
     <w:p>
@@ -120,60 +957,11 @@
         <w:pStyle w:val="ListParagraph"/>
         <w:numPr>
           <w:ilvl w:val="0"/>
-          <w:numId w:val="1"/>
-        </w:numPr>
-      </w:pPr>
-      <w:r>
-        <w:t>Temporal differences in Calanus life history related to env predictors?</w:t>
-      </w:r>
-    </w:p>
-    <w:p>
-      <w:pPr>
-        <w:pStyle w:val="ListParagraph"/>
-        <w:numPr>
-          <w:ilvl w:val="1"/>
-          <w:numId w:val="1"/>
-        </w:numPr>
-      </w:pPr>
-      <w:r>
-        <w:t xml:space="preserve">Are there temporal changes in life-history abundance of Calanus (chose </w:t>
-      </w:r>
-      <w:r>
-        <w:rPr>
-          <w:i/>
-          <w:iCs/>
-        </w:rPr>
-        <w:t>C</w:t>
-      </w:r>
-      <w:r>
-        <w:rPr>
-          <w:i/>
-          <w:iCs/>
-        </w:rPr>
-        <w:t>alanus</w:t>
-      </w:r>
-      <w:r>
-        <w:t xml:space="preserve"> b</w:t>
-      </w:r>
-      <w:proofErr w:type="spellStart"/>
-      <w:r>
-        <w:t>c</w:t>
-      </w:r>
-      <w:proofErr w:type="spellEnd"/>
-      <w:r>
-        <w:t xml:space="preserve"> literature talks a lot about life history changes and their importance but maybe other species too)? Are there environmental covariates that help predict these life history changes? </w:t>
-      </w:r>
-    </w:p>
-    <w:p>
-      <w:pPr>
-        <w:pStyle w:val="ListParagraph"/>
-        <w:numPr>
-          <w:ilvl w:val="1"/>
-          <w:numId w:val="1"/>
-        </w:numPr>
-      </w:pPr>
-      <w:r>
-        <w:t xml:space="preserve">Is this basically what Kimmel et al 2018 did? </w:t>
+          <w:numId w:val="3"/>
+        </w:numPr>
+      </w:pPr>
+      <w:r>
+        <w:t xml:space="preserve">Downloaded covariates form Bering Sea Climate – but those are annual averages. So, like for temperature I don’t think this is what I want. I think it will work for the ice retreat and ice cover though. </w:t>
       </w:r>
     </w:p>
     <w:sectPr>
@@ -189,6 +977,208 @@
 <file path=word/numbering.xml><?xml version="1.0" encoding="utf-8"?>
 <w:numbering xmlns:wpc="http://schemas.microsoft.com/office/word/2010/wordprocessingCanvas" xmlns:cx="http://schemas.microsoft.com/office/drawing/2014/chartex" xmlns:cx1="http://schemas.microsoft.com/office/drawing/2015/9/8/chartex" xmlns:cx2="http://schemas.microsoft.com/office/drawing/2015/10/21/chartex" xmlns:cx3="http://schemas.microsoft.com/office/drawing/2016/5/9/chartex" xmlns:cx4="http://schemas.microsoft.com/office/drawing/2016/5/10/chartex" xmlns:cx5="http://schemas.microsoft.com/office/drawing/2016/5/11/chartex" xmlns:cx6="http://schemas.microsoft.com/office/drawing/2016/5/12/chartex" xmlns:cx7="http://schemas.microsoft.com/office/drawing/2016/5/13/chartex" xmlns:cx8="http://schemas.microsoft.com/office/drawing/2016/5/14/chartex" xmlns:mc="http://schemas.openxmlformats.org/markup-compatibility/2006" xmlns:aink="http://schemas.microsoft.com/office/drawing/2016/ink" xmlns:am3d="http://schemas.microsoft.com/office/drawing/2017/model3d" xmlns:o="urn:schemas-microsoft-com:office:office" xmlns:r="http://schemas.openxmlformats.org/officeDocument/2006/relationships" xmlns:m="http://schemas.openxmlformats.org/officeDocument/2006/math" xmlns:v="urn:schemas-microsoft-com:vml" xmlns:wp14="http://schemas.microsoft.com/office/word/2010/wordprocessingDrawing" xmlns:wp="http://schemas.openxmlformats.org/drawingml/2006/wordprocessingDrawing" xmlns:w10="urn:schemas-microsoft-com:office:word" xmlns:w="http://schemas.openxmlformats.org/wordprocessingml/2006/main" xmlns:w14="http://schemas.microsoft.com/office/word/2010/wordml" xmlns:w15="http://schemas.microsoft.com/office/word/2012/wordml" xmlns:w16cex="http://schemas.microsoft.com/office/word/2018/wordml/cex" xmlns:w16cid="http://schemas.microsoft.com/office/word/2016/wordml/cid" xmlns:w16="http://schemas.microsoft.com/office/word/2018/wordml" xmlns:w16se="http://schemas.microsoft.com/office/word/2015/wordml/symex" xmlns:wpg="http://schemas.microsoft.com/office/word/2010/wordprocessingGroup" xmlns:wpi="http://schemas.microsoft.com/office/word/2010/wordprocessingInk" xmlns:wne="http://schemas.microsoft.com/office/word/2006/wordml" xmlns:wps="http://schemas.microsoft.com/office/word/2010/wordprocessingShape" mc:Ignorable="w14 w15 w16se w16cid w16 w16cex wp14">
   <w:abstractNum w:abstractNumId="0" w15:restartNumberingAfterBreak="0">
+    <w:nsid w:val="39813F70"/>
+    <w:multiLevelType w:val="hybridMultilevel"/>
+    <w:tmpl w:val="C15674B2"/>
+    <w:lvl w:ilvl="0" w:tplc="BDDE88E2">
+      <w:start w:val="6"/>
+      <w:numFmt w:val="bullet"/>
+      <w:lvlText w:val="-"/>
+      <w:lvlJc w:val="left"/>
+      <w:pPr>
+        <w:ind w:left="720" w:hanging="360"/>
+      </w:pPr>
+      <w:rPr>
+        <w:rFonts w:ascii="Calibri" w:eastAsiaTheme="minorHAnsi" w:hAnsi="Calibri" w:cs="Calibri" w:hint="default"/>
+      </w:rPr>
+    </w:lvl>
+    <w:lvl w:ilvl="1" w:tplc="04090003">
+      <w:start w:val="1"/>
+      <w:numFmt w:val="bullet"/>
+      <w:lvlText w:val="o"/>
+      <w:lvlJc w:val="left"/>
+      <w:pPr>
+        <w:ind w:left="1440" w:hanging="360"/>
+      </w:pPr>
+      <w:rPr>
+        <w:rFonts w:ascii="Courier New" w:hAnsi="Courier New" w:cs="Courier New" w:hint="default"/>
+      </w:rPr>
+    </w:lvl>
+    <w:lvl w:ilvl="2" w:tplc="04090005">
+      <w:start w:val="1"/>
+      <w:numFmt w:val="bullet"/>
+      <w:lvlText w:val=""/>
+      <w:lvlJc w:val="left"/>
+      <w:pPr>
+        <w:ind w:left="2160" w:hanging="360"/>
+      </w:pPr>
+      <w:rPr>
+        <w:rFonts w:ascii="Wingdings" w:hAnsi="Wingdings" w:hint="default"/>
+      </w:rPr>
+    </w:lvl>
+    <w:lvl w:ilvl="3" w:tplc="04090001">
+      <w:start w:val="1"/>
+      <w:numFmt w:val="bullet"/>
+      <w:lvlText w:val=""/>
+      <w:lvlJc w:val="left"/>
+      <w:pPr>
+        <w:ind w:left="2880" w:hanging="360"/>
+      </w:pPr>
+      <w:rPr>
+        <w:rFonts w:ascii="Symbol" w:hAnsi="Symbol" w:hint="default"/>
+      </w:rPr>
+    </w:lvl>
+    <w:lvl w:ilvl="4" w:tplc="04090003" w:tentative="1">
+      <w:start w:val="1"/>
+      <w:numFmt w:val="bullet"/>
+      <w:lvlText w:val="o"/>
+      <w:lvlJc w:val="left"/>
+      <w:pPr>
+        <w:ind w:left="3600" w:hanging="360"/>
+      </w:pPr>
+      <w:rPr>
+        <w:rFonts w:ascii="Courier New" w:hAnsi="Courier New" w:cs="Courier New" w:hint="default"/>
+      </w:rPr>
+    </w:lvl>
+    <w:lvl w:ilvl="5" w:tplc="04090005" w:tentative="1">
+      <w:start w:val="1"/>
+      <w:numFmt w:val="bullet"/>
+      <w:lvlText w:val=""/>
+      <w:lvlJc w:val="left"/>
+      <w:pPr>
+        <w:ind w:left="4320" w:hanging="360"/>
+      </w:pPr>
+      <w:rPr>
+        <w:rFonts w:ascii="Wingdings" w:hAnsi="Wingdings" w:hint="default"/>
+      </w:rPr>
+    </w:lvl>
+    <w:lvl w:ilvl="6" w:tplc="04090001" w:tentative="1">
+      <w:start w:val="1"/>
+      <w:numFmt w:val="bullet"/>
+      <w:lvlText w:val=""/>
+      <w:lvlJc w:val="left"/>
+      <w:pPr>
+        <w:ind w:left="5040" w:hanging="360"/>
+      </w:pPr>
+      <w:rPr>
+        <w:rFonts w:ascii="Symbol" w:hAnsi="Symbol" w:hint="default"/>
+      </w:rPr>
+    </w:lvl>
+    <w:lvl w:ilvl="7" w:tplc="04090003" w:tentative="1">
+      <w:start w:val="1"/>
+      <w:numFmt w:val="bullet"/>
+      <w:lvlText w:val="o"/>
+      <w:lvlJc w:val="left"/>
+      <w:pPr>
+        <w:ind w:left="5760" w:hanging="360"/>
+      </w:pPr>
+      <w:rPr>
+        <w:rFonts w:ascii="Courier New" w:hAnsi="Courier New" w:cs="Courier New" w:hint="default"/>
+      </w:rPr>
+    </w:lvl>
+    <w:lvl w:ilvl="8" w:tplc="04090005" w:tentative="1">
+      <w:start w:val="1"/>
+      <w:numFmt w:val="bullet"/>
+      <w:lvlText w:val=""/>
+      <w:lvlJc w:val="left"/>
+      <w:pPr>
+        <w:ind w:left="6480" w:hanging="360"/>
+      </w:pPr>
+      <w:rPr>
+        <w:rFonts w:ascii="Wingdings" w:hAnsi="Wingdings" w:hint="default"/>
+      </w:rPr>
+    </w:lvl>
+  </w:abstractNum>
+  <w:abstractNum w:abstractNumId="1" w15:restartNumberingAfterBreak="0">
+    <w:nsid w:val="4134286F"/>
+    <w:multiLevelType w:val="hybridMultilevel"/>
+    <w:tmpl w:val="3E8AA0CE"/>
+    <w:lvl w:ilvl="0" w:tplc="0409000F">
+      <w:start w:val="1"/>
+      <w:numFmt w:val="decimal"/>
+      <w:lvlText w:val="%1."/>
+      <w:lvlJc w:val="left"/>
+      <w:pPr>
+        <w:ind w:left="720" w:hanging="360"/>
+      </w:pPr>
+      <w:rPr>
+        <w:rFonts w:hint="default"/>
+      </w:rPr>
+    </w:lvl>
+    <w:lvl w:ilvl="1" w:tplc="04090019">
+      <w:start w:val="1"/>
+      <w:numFmt w:val="lowerLetter"/>
+      <w:lvlText w:val="%2."/>
+      <w:lvlJc w:val="left"/>
+      <w:pPr>
+        <w:ind w:left="1440" w:hanging="360"/>
+      </w:pPr>
+    </w:lvl>
+    <w:lvl w:ilvl="2" w:tplc="0409001B" w:tentative="1">
+      <w:start w:val="1"/>
+      <w:numFmt w:val="lowerRoman"/>
+      <w:lvlText w:val="%3."/>
+      <w:lvlJc w:val="right"/>
+      <w:pPr>
+        <w:ind w:left="2160" w:hanging="180"/>
+      </w:pPr>
+    </w:lvl>
+    <w:lvl w:ilvl="3" w:tplc="0409000F" w:tentative="1">
+      <w:start w:val="1"/>
+      <w:numFmt w:val="decimal"/>
+      <w:lvlText w:val="%4."/>
+      <w:lvlJc w:val="left"/>
+      <w:pPr>
+        <w:ind w:left="2880" w:hanging="360"/>
+      </w:pPr>
+    </w:lvl>
+    <w:lvl w:ilvl="4" w:tplc="04090019" w:tentative="1">
+      <w:start w:val="1"/>
+      <w:numFmt w:val="lowerLetter"/>
+      <w:lvlText w:val="%5."/>
+      <w:lvlJc w:val="left"/>
+      <w:pPr>
+        <w:ind w:left="3600" w:hanging="360"/>
+      </w:pPr>
+    </w:lvl>
+    <w:lvl w:ilvl="5" w:tplc="0409001B" w:tentative="1">
+      <w:start w:val="1"/>
+      <w:numFmt w:val="lowerRoman"/>
+      <w:lvlText w:val="%6."/>
+      <w:lvlJc w:val="right"/>
+      <w:pPr>
+        <w:ind w:left="4320" w:hanging="180"/>
+      </w:pPr>
+    </w:lvl>
+    <w:lvl w:ilvl="6" w:tplc="0409000F" w:tentative="1">
+      <w:start w:val="1"/>
+      <w:numFmt w:val="decimal"/>
+      <w:lvlText w:val="%7."/>
+      <w:lvlJc w:val="left"/>
+      <w:pPr>
+        <w:ind w:left="5040" w:hanging="360"/>
+      </w:pPr>
+    </w:lvl>
+    <w:lvl w:ilvl="7" w:tplc="04090019" w:tentative="1">
+      <w:start w:val="1"/>
+      <w:numFmt w:val="lowerLetter"/>
+      <w:lvlText w:val="%8."/>
+      <w:lvlJc w:val="left"/>
+      <w:pPr>
+        <w:ind w:left="5760" w:hanging="360"/>
+      </w:pPr>
+    </w:lvl>
+    <w:lvl w:ilvl="8" w:tplc="0409001B" w:tentative="1">
+      <w:start w:val="1"/>
+      <w:numFmt w:val="lowerRoman"/>
+      <w:lvlText w:val="%9."/>
+      <w:lvlJc w:val="right"/>
+      <w:pPr>
+        <w:ind w:left="6480" w:hanging="180"/>
+      </w:pPr>
+    </w:lvl>
+  </w:abstractNum>
+  <w:abstractNum w:abstractNumId="2" w15:restartNumberingAfterBreak="0">
     <w:nsid w:val="52B70D0E"/>
     <w:multiLevelType w:val="hybridMultilevel"/>
     <w:tmpl w:val="3E8AA0CE"/>
@@ -278,6 +1268,12 @@
     </w:lvl>
   </w:abstractNum>
   <w:num w:numId="1">
+    <w:abstractNumId w:val="2"/>
+  </w:num>
+  <w:num w:numId="2">
+    <w:abstractNumId w:val="1"/>
+  </w:num>
+  <w:num w:numId="3">
     <w:abstractNumId w:val="0"/>
   </w:num>
 </w:numbering>
@@ -716,6 +1712,41 @@
       <w:contextualSpacing/>
     </w:pPr>
   </w:style>
+  <w:style w:type="character" w:styleId="Hyperlink">
+    <w:name w:val="Hyperlink"/>
+    <w:basedOn w:val="DefaultParagraphFont"/>
+    <w:uiPriority w:val="99"/>
+    <w:unhideWhenUsed/>
+    <w:rsid w:val="00DF1FEC"/>
+    <w:rPr>
+      <w:color w:val="0563C1" w:themeColor="hyperlink"/>
+      <w:u w:val="single"/>
+    </w:rPr>
+  </w:style>
+  <w:style w:type="character" w:styleId="UnresolvedMention">
+    <w:name w:val="Unresolved Mention"/>
+    <w:basedOn w:val="DefaultParagraphFont"/>
+    <w:uiPriority w:val="99"/>
+    <w:semiHidden/>
+    <w:unhideWhenUsed/>
+    <w:rsid w:val="00DF1FEC"/>
+    <w:rPr>
+      <w:color w:val="605E5C"/>
+      <w:shd w:val="clear" w:color="auto" w:fill="E1DFDD"/>
+    </w:rPr>
+  </w:style>
+  <w:style w:type="character" w:styleId="FollowedHyperlink">
+    <w:name w:val="FollowedHyperlink"/>
+    <w:basedOn w:val="DefaultParagraphFont"/>
+    <w:uiPriority w:val="99"/>
+    <w:semiHidden/>
+    <w:unhideWhenUsed/>
+    <w:rsid w:val="00ED7451"/>
+    <w:rPr>
+      <w:color w:val="954F72" w:themeColor="followedHyperlink"/>
+      <w:u w:val="single"/>
+    </w:rPr>
+  </w:style>
 </w:styles>
 </file>
 

</xml_diff>